<commit_message>
#11 Dokumentum state-chart képekkel
</commit_message>
<xml_diff>
--- a/templ_03_GG.docx
+++ b/templ_03_GG.docx
@@ -1040,7 +1040,98 @@
         <w:t>-ot készíteni tilos.]</w:t>
       </w:r>
     </w:p>
-    <w:p/>
+    <w:p>
+      <w:pPr>
+        <w:pStyle w:val="magyarazat"/>
+      </w:pPr>
+    </w:p>
+    <w:p>
+      <w:pPr>
+        <w:pStyle w:val="magyarazat"/>
+        <w:rPr>
+          <w:i w:val="0"/>
+          <w:color w:val="auto"/>
+        </w:rPr>
+      </w:pPr>
+      <w:r>
+        <w:rPr>
+          <w:i w:val="0"/>
+          <w:color w:val="auto"/>
+        </w:rPr>
+        <w:t>A rovar működését jellemző állapotgép</w:t>
+      </w:r>
+    </w:p>
+    <w:p>
+      <w:r>
+        <w:pict w14:anchorId="5B279948">
+          <v:shapetype id="_x0000_t75" coordsize="21600,21600" o:spt="75" o:preferrelative="t" path="m@4@5l@4@11@9@11@9@5xe" filled="f" stroked="f">
+            <v:stroke joinstyle="miter"/>
+            <v:formulas>
+              <v:f eqn="if lineDrawn pixelLineWidth 0"/>
+              <v:f eqn="sum @0 1 0"/>
+              <v:f eqn="sum 0 0 @1"/>
+              <v:f eqn="prod @2 1 2"/>
+              <v:f eqn="prod @3 21600 pixelWidth"/>
+              <v:f eqn="prod @3 21600 pixelHeight"/>
+              <v:f eqn="sum @0 0 1"/>
+              <v:f eqn="prod @6 1 2"/>
+              <v:f eqn="prod @7 21600 pixelWidth"/>
+              <v:f eqn="sum @8 21600 0"/>
+              <v:f eqn="prod @7 21600 pixelHeight"/>
+              <v:f eqn="sum @10 21600 0"/>
+            </v:formulas>
+            <v:path o:extrusionok="f" gradientshapeok="t" o:connecttype="rect"/>
+            <o:lock v:ext="edit" aspectratio="t"/>
+          </v:shapetype>
+          <v:shape id="Kép 1" o:spid="_x0000_i1027" type="#_x0000_t75" style="width:453.75pt;height:391.5pt;visibility:visible;mso-wrap-style:square;mso-wrap-distance-left:9pt;mso-wrap-distance-top:0;mso-wrap-distance-right:9pt;mso-wrap-distance-bottom:0;mso-position-horizontal:absolute;mso-position-horizontal-relative:page;mso-position-vertical:absolute;mso-position-vertical-relative:page">
+            <v:imagedata r:id="rId7" o:title=""/>
+          </v:shape>
+        </w:pict>
+      </w:r>
+    </w:p>
+    <w:p>
+      <w:pPr>
+        <w:pStyle w:val="magyarazat"/>
+        <w:rPr>
+          <w:i w:val="0"/>
+          <w:color w:val="auto"/>
+        </w:rPr>
+      </w:pPr>
+      <w:r>
+        <w:br w:type="page"/>
+      </w:r>
+      <w:r>
+        <w:rPr>
+          <w:i w:val="0"/>
+          <w:color w:val="auto"/>
+        </w:rPr>
+        <w:lastRenderedPageBreak/>
+        <w:t xml:space="preserve">A </w:t>
+      </w:r>
+      <w:r>
+        <w:rPr>
+          <w:i w:val="0"/>
+          <w:color w:val="auto"/>
+        </w:rPr>
+        <w:t>gombafej</w:t>
+      </w:r>
+      <w:r>
+        <w:rPr>
+          <w:i w:val="0"/>
+          <w:color w:val="auto"/>
+        </w:rPr>
+        <w:t xml:space="preserve"> működését jellemző állapotgép</w:t>
+      </w:r>
+    </w:p>
+    <w:p>
+      <w:r>
+        <w:pict w14:anchorId="382E48DC">
+          <v:shape id="_x0000_i1028" type="#_x0000_t75" style="width:453.75pt;height:379.5pt;visibility:visible;mso-wrap-style:square;mso-wrap-distance-left:9pt;mso-wrap-distance-top:0;mso-wrap-distance-right:9pt;mso-wrap-distance-bottom:0;mso-position-horizontal:absolute;mso-position-horizontal-relative:page;mso-position-vertical:absolute;mso-position-vertical-relative:page">
+            <v:imagedata r:id="rId8" o:title=""/>
+          </v:shape>
+        </w:pict>
+      </w:r>
+    </w:p>
     <w:p>
       <w:pPr>
         <w:pStyle w:val="Cmsor20"/>
@@ -1180,9 +1271,9 @@
     </w:tbl>
     <w:p/>
     <w:sectPr>
-      <w:headerReference w:type="default" r:id="rId7"/>
-      <w:footerReference w:type="even" r:id="rId8"/>
-      <w:footerReference w:type="default" r:id="rId9"/>
+      <w:headerReference w:type="default" r:id="rId9"/>
+      <w:footerReference w:type="even" r:id="rId10"/>
+      <w:footerReference w:type="default" r:id="rId11"/>
       <w:pgSz w:w="11906" w:h="16838"/>
       <w:pgMar w:top="1417" w:right="1417" w:bottom="1417" w:left="1417" w:header="708" w:footer="708" w:gutter="0"/>
       <w:cols w:space="708"/>
@@ -1322,7 +1413,7 @@
         <w:noProof/>
         <w:lang w:val="en-US"/>
       </w:rPr>
-      <w:t>2025-02-23</w:t>
+      <w:t>2025-03-02</w:t>
     </w:r>
     <w:r>
       <w:rPr>

</xml_diff>